<commit_message>
cahier de charges updated
</commit_message>
<xml_diff>
--- a/Doc/cahier_de_charge.docx
+++ b/Doc/cahier_de_charge.docx
@@ -236,12 +236,14 @@
               </w:rPr>
               <w:tab/>
             </w:r>
+            <w:proofErr w:type="spellStart"/>
             <w:r>
               <w:rPr>
                 <w:rFonts w:ascii="Century Gothic" w:hAnsi="Century Gothic"/>
               </w:rPr>
               <w:t>Zarrabi</w:t>
             </w:r>
+            <w:proofErr w:type="spellEnd"/>
           </w:p>
         </w:tc>
         <w:tc>
@@ -406,8 +408,15 @@
                 <w:rFonts w:ascii="Century Gothic" w:hAnsi="Century Gothic"/>
               </w:rPr>
               <w:tab/>
+            </w:r>
+            <w:proofErr w:type="spellStart"/>
+            <w:r>
+              <w:rPr>
+                <w:rFonts w:ascii="Century Gothic" w:hAnsi="Century Gothic"/>
+              </w:rPr>
               <w:t>Melly</w:t>
             </w:r>
+            <w:proofErr w:type="spellEnd"/>
           </w:p>
         </w:tc>
         <w:tc>
@@ -550,10 +559,10 @@
                           <pic:cNvPicPr/>
                         </pic:nvPicPr>
                         <pic:blipFill>
-                          <a:blip r:embed="rId5">
+                          <a:blip r:embed="rId7">
                             <a:extLst>
                               <a:ext uri="{96DAC541-7B7A-43D3-8B79-37D633B846F1}">
-                                <asvg:svgBlip xmlns:asvg="http://schemas.microsoft.com/office/drawing/2016/SVG/main" r:embed="rId6"/>
+                                <asvg:svgBlip xmlns:asvg="http://schemas.microsoft.com/office/drawing/2016/SVG/main" r:embed="rId8"/>
                               </a:ext>
                             </a:extLst>
                           </a:blip>
@@ -1489,43 +1498,13 @@
         <w:rPr>
           <w:rFonts w:ascii="Century Gothic" w:hAnsi="Century Gothic"/>
         </w:rPr>
-        <w:t>Interface graphique pour piloter l’affichage des données</w:t>
-      </w:r>
-    </w:p>
-    <w:p>
-      <w:pPr>
-        <w:pStyle w:val="Corpsdetexte"/>
-        <w:numPr>
-          <w:ilvl w:val="2"/>
-          <w:numId w:val="5"/>
-        </w:numPr>
-        <w:rPr>
-          <w:rFonts w:ascii="Century Gothic" w:hAnsi="Century Gothic"/>
-        </w:rPr>
-      </w:pPr>
-      <w:r>
-        <w:rPr>
-          <w:rFonts w:ascii="Century Gothic" w:hAnsi="Century Gothic"/>
-        </w:rPr>
-        <w:t>Filtre sur les dates</w:t>
-      </w:r>
-    </w:p>
-    <w:p>
-      <w:pPr>
-        <w:pStyle w:val="Corpsdetexte"/>
-        <w:numPr>
-          <w:ilvl w:val="2"/>
-          <w:numId w:val="5"/>
-        </w:numPr>
-        <w:rPr>
-          <w:rFonts w:ascii="Century Gothic" w:hAnsi="Century Gothic"/>
-        </w:rPr>
-      </w:pPr>
-      <w:r>
-        <w:rPr>
-          <w:rFonts w:ascii="Century Gothic" w:hAnsi="Century Gothic"/>
-        </w:rPr>
-        <w:t>Minimum 3 courbes à choix</w:t>
+        <w:t>Définir</w:t>
+      </w:r>
+      <w:r>
+        <w:rPr>
+          <w:rFonts w:ascii="Century Gothic" w:hAnsi="Century Gothic"/>
+        </w:rPr>
+        <w:t xml:space="preserve"> un niveau</w:t>
       </w:r>
     </w:p>
     <w:p>
@@ -1543,25 +1522,13 @@
         <w:rPr>
           <w:rFonts w:ascii="Century Gothic" w:hAnsi="Century Gothic"/>
         </w:rPr>
-        <w:t>Graphique</w:t>
-      </w:r>
-    </w:p>
-    <w:p>
-      <w:pPr>
-        <w:pStyle w:val="Corpsdetexte"/>
-        <w:numPr>
-          <w:ilvl w:val="2"/>
-          <w:numId w:val="5"/>
-        </w:numPr>
-        <w:rPr>
-          <w:rFonts w:ascii="Century Gothic" w:hAnsi="Century Gothic"/>
-        </w:rPr>
-      </w:pPr>
-      <w:r>
-        <w:rPr>
-          <w:rFonts w:ascii="Century Gothic" w:hAnsi="Century Gothic"/>
-        </w:rPr>
-        <w:t>Axe X correspond au temps</w:t>
+        <w:t>Un</w:t>
+      </w:r>
+      <w:r>
+        <w:rPr>
+          <w:rFonts w:ascii="Century Gothic" w:hAnsi="Century Gothic"/>
+        </w:rPr>
+        <w:t xml:space="preserve"> personnage principal</w:t>
       </w:r>
     </w:p>
     <w:p>
@@ -1579,38 +1546,13 @@
         <w:rPr>
           <w:rFonts w:ascii="Century Gothic" w:hAnsi="Century Gothic"/>
         </w:rPr>
-        <w:t>Données</w:t>
-      </w:r>
-    </w:p>
-    <w:p>
-      <w:pPr>
-        <w:pStyle w:val="Corpsdetexte"/>
-        <w:ind w:left="1080"/>
-        <w:rPr>
-          <w:rFonts w:ascii="Century Gothic" w:hAnsi="Century Gothic"/>
-        </w:rPr>
-      </w:pPr>
-      <w:r>
-        <w:rPr>
-          <w:rFonts w:ascii="Century Gothic" w:hAnsi="Century Gothic"/>
-        </w:rPr>
-        <w:t xml:space="preserve">Choisir un sous ensemble de cryptomonnaies dans </w:t>
-      </w:r>
-      <w:hyperlink r:id="rId7" w:history="1">
-        <w:r>
-          <w:rPr>
-            <w:rStyle w:val="Lienhypertexte"/>
-            <w:rFonts w:ascii="Century Gothic" w:hAnsi="Century Gothic"/>
-            <w:sz w:val="22"/>
-          </w:rPr>
-          <w:t>la collection suivante</w:t>
-        </w:r>
-      </w:hyperlink>
-      <w:r>
-        <w:rPr>
-          <w:rFonts w:ascii="Century Gothic" w:hAnsi="Century Gothic"/>
-        </w:rPr>
-        <w:t xml:space="preserve"> ou toute autre source de données contenant des informations avec une information temporelle…</w:t>
+        <w:t>Des</w:t>
+      </w:r>
+      <w:r>
+        <w:rPr>
+          <w:rFonts w:ascii="Century Gothic" w:hAnsi="Century Gothic"/>
+        </w:rPr>
+        <w:t xml:space="preserve"> ennemis</w:t>
       </w:r>
     </w:p>
     <w:p>
@@ -1646,105 +1588,19 @@
           <w:noProof/>
           <w:lang w:val="fr-CH" w:eastAsia="fr-CH"/>
         </w:rPr>
-        <w:t>Utiliser LINQ (pas de boucle for)</w:t>
+        <w:t>Installation FNA</w:t>
       </w:r>
     </w:p>
     <w:p>
       <w:pPr>
         <w:pStyle w:val="paragraphe3"/>
-        <w:numPr>
-          <w:ilvl w:val="0"/>
-          <w:numId w:val="9"/>
-        </w:numPr>
+        <w:ind w:left="0"/>
         <w:rPr>
           <w:rFonts w:ascii="Century Gothic" w:hAnsi="Century Gothic" w:cs="Arial"/>
           <w:noProof/>
           <w:lang w:val="fr-CH" w:eastAsia="fr-CH"/>
         </w:rPr>
       </w:pPr>
-      <w:r>
-        <w:rPr>
-          <w:rFonts w:ascii="Century Gothic" w:hAnsi="Century Gothic" w:cs="Arial"/>
-          <w:noProof/>
-          <w:lang w:val="fr-CH" w:eastAsia="fr-CH"/>
-        </w:rPr>
-        <w:t>Ajouter une surcouche en utilisant les extensions du langage</w:t>
-      </w:r>
-    </w:p>
-    <w:p>
-      <w:pPr>
-        <w:pStyle w:val="paragraphe3"/>
-        <w:numPr>
-          <w:ilvl w:val="0"/>
-          <w:numId w:val="9"/>
-        </w:numPr>
-        <w:rPr>
-          <w:rFonts w:ascii="Century Gothic" w:hAnsi="Century Gothic" w:cs="Arial"/>
-          <w:noProof/>
-          <w:lang w:val="fr-CH" w:eastAsia="fr-CH"/>
-        </w:rPr>
-      </w:pPr>
-      <w:r>
-        <w:rPr>
-          <w:rFonts w:ascii="Century Gothic" w:hAnsi="Century Gothic" w:cs="Arial"/>
-          <w:noProof/>
-          <w:lang w:val="fr-CH" w:eastAsia="fr-CH"/>
-        </w:rPr>
-        <w:t>Librairie graphique à choix (forms, maui, uno, wpf, fna, …)</w:t>
-      </w:r>
-    </w:p>
-    <w:p>
-      <w:pPr>
-        <w:pStyle w:val="paragraphe3"/>
-        <w:numPr>
-          <w:ilvl w:val="0"/>
-          <w:numId w:val="9"/>
-        </w:numPr>
-        <w:rPr>
-          <w:rFonts w:ascii="Century Gothic" w:hAnsi="Century Gothic" w:cs="Arial"/>
-          <w:noProof/>
-          <w:lang w:val="fr-CH" w:eastAsia="fr-CH"/>
-        </w:rPr>
-      </w:pPr>
-      <w:r>
-        <w:rPr>
-          <w:rFonts w:ascii="Century Gothic" w:hAnsi="Century Gothic" w:cs="Arial"/>
-          <w:noProof/>
-          <w:lang w:val="fr-CH" w:eastAsia="fr-CH"/>
-        </w:rPr>
-        <w:t>Librairie pour présenter les données à choix (</w:t>
-      </w:r>
-      <w:hyperlink r:id="rId8" w:history="1">
-        <w:r>
-          <w:rPr>
-            <w:rStyle w:val="Lienhypertexte"/>
-            <w:rFonts w:ascii="Century Gothic" w:hAnsi="Century Gothic" w:cs="Arial"/>
-            <w:noProof/>
-            <w:sz w:val="22"/>
-            <w:lang w:val="fr-CH" w:eastAsia="fr-CH"/>
-          </w:rPr>
-          <w:t>https://scottplot.net/</w:t>
-        </w:r>
-      </w:hyperlink>
-      <w:r>
-        <w:rPr>
-          <w:rFonts w:ascii="Century Gothic" w:hAnsi="Century Gothic" w:cs="Arial"/>
-          <w:noProof/>
-          <w:lang w:val="fr-CH" w:eastAsia="fr-CH"/>
-        </w:rPr>
-        <w:t xml:space="preserve"> par exemple)</w:t>
-      </w:r>
-    </w:p>
-    <w:p>
-      <w:pPr>
-        <w:pStyle w:val="paragraphe3"/>
-        <w:ind w:left="0"/>
-        <w:rPr>
-          <w:rFonts w:ascii="Century Gothic" w:hAnsi="Century Gothic" w:cs="Arial"/>
-          <w:noProof/>
-          <w:lang w:val="fr-CH" w:eastAsia="fr-CH"/>
-        </w:rPr>
-      </w:pPr>
     </w:p>
     <w:p>
       <w:pPr>
@@ -1757,7 +1613,6 @@
         <w:rPr>
           <w:rFonts w:ascii="Century Gothic" w:hAnsi="Century Gothic"/>
         </w:rPr>
-        <w:lastRenderedPageBreak/>
         <w:t>Livrables</w:t>
       </w:r>
     </w:p>
@@ -1774,7 +1629,21 @@
         <w:rPr>
           <w:rFonts w:ascii="Century Gothic" w:eastAsia="Century Gothic" w:hAnsi="Century Gothic" w:cs="Century Gothic"/>
         </w:rPr>
-        <w:t>Il n’y a qu’un livrable : une release Github avec le code source et à laquelle sont attachés :</w:t>
+        <w:t xml:space="preserve">Il n’y a qu’un livrable : une release </w:t>
+      </w:r>
+      <w:proofErr w:type="spellStart"/>
+      <w:r>
+        <w:rPr>
+          <w:rFonts w:ascii="Century Gothic" w:eastAsia="Century Gothic" w:hAnsi="Century Gothic" w:cs="Century Gothic"/>
+        </w:rPr>
+        <w:t>Github</w:t>
+      </w:r>
+      <w:proofErr w:type="spellEnd"/>
+      <w:r>
+        <w:rPr>
+          <w:rFonts w:ascii="Century Gothic" w:eastAsia="Century Gothic" w:hAnsi="Century Gothic" w:cs="Century Gothic"/>
+        </w:rPr>
+        <w:t xml:space="preserve"> avec le code source et à laquelle sont attachés :</w:t>
       </w:r>
     </w:p>
     <w:p>
@@ -1874,6 +1743,7 @@
         <w:rPr>
           <w:rFonts w:ascii="Century Gothic" w:hAnsi="Century Gothic"/>
         </w:rPr>
+        <w:lastRenderedPageBreak/>
         <w:t>Chapitre explicatif de l’usage fait de l’IA dans ce projet</w:t>
       </w:r>
     </w:p>
@@ -1992,6 +1862,25 @@
     </w:sectPr>
   </w:body>
 </w:document>
+</file>
+
+<file path=word/endnotes.xml><?xml version="1.0" encoding="utf-8"?>
+<w:endnotes xmlns:wpc="http://schemas.microsoft.com/office/word/2010/wordprocessingCanvas" xmlns:cx="http://schemas.microsoft.com/office/drawing/2014/chartex" xmlns:cx1="http://schemas.microsoft.com/office/drawing/2015/9/8/chartex" xmlns:cx2="http://schemas.microsoft.com/office/drawing/2015/10/21/chartex" xmlns:cx3="http://schemas.microsoft.com/office/drawing/2016/5/9/chartex" xmlns:cx4="http://schemas.microsoft.com/office/drawing/2016/5/10/chartex" xmlns:cx5="http://schemas.microsoft.com/office/drawing/2016/5/11/chartex" xmlns:cx6="http://schemas.microsoft.com/office/drawing/2016/5/12/chartex" xmlns:cx7="http://schemas.microsoft.com/office/drawing/2016/5/13/chartex" xmlns:cx8="http://schemas.microsoft.com/office/drawing/2016/5/14/chartex" xmlns:mc="http://schemas.openxmlformats.org/markup-compatibility/2006" xmlns:aink="http://schemas.microsoft.com/office/drawing/2016/ink" xmlns:am3d="http://schemas.microsoft.com/office/drawing/2017/model3d" xmlns:o="urn:schemas-microsoft-com:office:office" xmlns:oel="http://schemas.microsoft.com/office/2019/extlst" xmlns:r="http://schemas.openxmlformats.org/officeDocument/2006/relationships" xmlns:m="http://schemas.openxmlformats.org/officeDocument/2006/math" xmlns:v="urn:schemas-microsoft-com:vml" xmlns:wp14="http://schemas.microsoft.com/office/word/2010/wordprocessingDrawing" xmlns:wp="http://schemas.openxmlformats.org/drawingml/2006/wordprocessingDrawing" xmlns:w10="urn:schemas-microsoft-com:office:word" xmlns:w="http://schemas.openxmlformats.org/wordprocessingml/2006/main" xmlns:w14="http://schemas.microsoft.com/office/word/2010/wordml" xmlns:w15="http://schemas.microsoft.com/office/word/2012/wordml" xmlns:w16cex="http://schemas.microsoft.com/office/word/2018/wordml/cex" xmlns:w16cid="http://schemas.microsoft.com/office/word/2016/wordml/cid" xmlns:w16="http://schemas.microsoft.com/office/word/2018/wordml" xmlns:w16sdtdh="http://schemas.microsoft.com/office/word/2020/wordml/sdtdatahash" xmlns:w16se="http://schemas.microsoft.com/office/word/2015/wordml/symex" xmlns:wpg="http://schemas.microsoft.com/office/word/2010/wordprocessingGroup" xmlns:wpi="http://schemas.microsoft.com/office/word/2010/wordprocessingInk" xmlns:wne="http://schemas.microsoft.com/office/word/2006/wordml" xmlns:wps="http://schemas.microsoft.com/office/word/2010/wordprocessingShape" mc:Ignorable="w14 w15 w16se w16cid w16 w16cex w16sdtdh wp14">
+  <w:endnote w:type="separator" w:id="-1">
+    <w:p>
+      <w:r>
+        <w:separator/>
+      </w:r>
+    </w:p>
+  </w:endnote>
+  <w:endnote w:type="continuationSeparator" w:id="0">
+    <w:p>
+      <w:r>
+        <w:continuationSeparator/>
+      </w:r>
+    </w:p>
+  </w:endnote>
+</w:endnotes>
 </file>
 
 <file path=word/footer1.xml><?xml version="1.0" encoding="utf-8"?>
@@ -2211,7 +2100,7 @@
               <w:sz w:val="16"/>
               <w:szCs w:val="16"/>
             </w:rPr>
-            <w:t>19.09.2024</w:t>
+            <w:t>26.09.2024</w:t>
           </w:r>
           <w:r>
             <w:rPr>
@@ -2291,26 +2180,7 @@
               <w:szCs w:val="12"/>
             </w:rPr>
             <w:tab/>
-          </w:r>
-          <w:r>
-            <w:rPr>
-              <w:rFonts w:ascii="Century Gothic" w:hAnsi="Century Gothic"/>
-              <w:i/>
-              <w:iCs/>
-              <w:sz w:val="12"/>
-              <w:szCs w:val="12"/>
-            </w:rPr>
-            <w:t>JMY</w:t>
-          </w:r>
-          <w:r>
-            <w:rPr>
-              <w:rFonts w:ascii="Century Gothic" w:hAnsi="Century Gothic"/>
-              <w:i/>
-              <w:iCs/>
-              <w:sz w:val="12"/>
-              <w:szCs w:val="12"/>
-            </w:rPr>
-            <w:t>/ACD/GCR/XCL</w:t>
+            <w:t>JMY/ACD/GCR/XCL</w:t>
           </w:r>
         </w:p>
         <w:p>
@@ -2348,15 +2218,6 @@
               <w:szCs w:val="12"/>
             </w:rPr>
             <w:tab/>
-          </w:r>
-          <w:r>
-            <w:rPr>
-              <w:rFonts w:ascii="Century Gothic" w:hAnsi="Century Gothic"/>
-              <w:i/>
-              <w:iCs/>
-              <w:sz w:val="12"/>
-              <w:szCs w:val="12"/>
-            </w:rPr>
             <w:t>ACD</w:t>
           </w:r>
         </w:p>
@@ -2751,16 +2612,7 @@
         <w:snapToGrid w:val="0"/>
         <w:sz w:val="12"/>
       </w:rPr>
-      <w:t xml:space="preserve">https://eduvaud.sharepoint.com/sites/msteams_d0db31/Documents partages/General/Supports de </w:t>
-    </w:r>
-    <w:r>
-      <w:rPr>
-        <w:rFonts w:cs="Arial"/>
-        <w:noProof/>
-        <w:snapToGrid w:val="0"/>
-        <w:sz w:val="12"/>
-      </w:rPr>
-      <w:t>cours/Projets/P_POO/P_OO-Specifications.docx</w:t>
+      <w:t>https://eduvaud.sharepoint.com/sites/msteams_d0db31/Documents partages/General/Supports de cours/Projets/P_POO/P_OO-Specifications.docx</w:t>
     </w:r>
     <w:r>
       <w:rPr>
@@ -2879,7 +2731,7 @@
         <w:snapToGrid w:val="0"/>
         <w:sz w:val="12"/>
       </w:rPr>
-      <w:t>19/09/2024</w:t>
+      <w:t>26/09/2024</w:t>
     </w:r>
     <w:r>
       <w:rPr>
@@ -2928,7 +2780,7 @@
         <w:snapToGrid w:val="0"/>
         <w:sz w:val="12"/>
       </w:rPr>
-      <w:t>11:12</w:t>
+      <w:t>09:02</w:t>
     </w:r>
     <w:r>
       <w:rPr>
@@ -3067,6 +2919,25 @@
     </w:r>
   </w:p>
 </w:ftr>
+</file>
+
+<file path=word/footnotes.xml><?xml version="1.0" encoding="utf-8"?>
+<w:footnotes xmlns:wpc="http://schemas.microsoft.com/office/word/2010/wordprocessingCanvas" xmlns:cx="http://schemas.microsoft.com/office/drawing/2014/chartex" xmlns:cx1="http://schemas.microsoft.com/office/drawing/2015/9/8/chartex" xmlns:cx2="http://schemas.microsoft.com/office/drawing/2015/10/21/chartex" xmlns:cx3="http://schemas.microsoft.com/office/drawing/2016/5/9/chartex" xmlns:cx4="http://schemas.microsoft.com/office/drawing/2016/5/10/chartex" xmlns:cx5="http://schemas.microsoft.com/office/drawing/2016/5/11/chartex" xmlns:cx6="http://schemas.microsoft.com/office/drawing/2016/5/12/chartex" xmlns:cx7="http://schemas.microsoft.com/office/drawing/2016/5/13/chartex" xmlns:cx8="http://schemas.microsoft.com/office/drawing/2016/5/14/chartex" xmlns:mc="http://schemas.openxmlformats.org/markup-compatibility/2006" xmlns:aink="http://schemas.microsoft.com/office/drawing/2016/ink" xmlns:am3d="http://schemas.microsoft.com/office/drawing/2017/model3d" xmlns:o="urn:schemas-microsoft-com:office:office" xmlns:oel="http://schemas.microsoft.com/office/2019/extlst" xmlns:r="http://schemas.openxmlformats.org/officeDocument/2006/relationships" xmlns:m="http://schemas.openxmlformats.org/officeDocument/2006/math" xmlns:v="urn:schemas-microsoft-com:vml" xmlns:wp14="http://schemas.microsoft.com/office/word/2010/wordprocessingDrawing" xmlns:wp="http://schemas.openxmlformats.org/drawingml/2006/wordprocessingDrawing" xmlns:w10="urn:schemas-microsoft-com:office:word" xmlns:w="http://schemas.openxmlformats.org/wordprocessingml/2006/main" xmlns:w14="http://schemas.microsoft.com/office/word/2010/wordml" xmlns:w15="http://schemas.microsoft.com/office/word/2012/wordml" xmlns:w16cex="http://schemas.microsoft.com/office/word/2018/wordml/cex" xmlns:w16cid="http://schemas.microsoft.com/office/word/2016/wordml/cid" xmlns:w16="http://schemas.microsoft.com/office/word/2018/wordml" xmlns:w16sdtdh="http://schemas.microsoft.com/office/word/2020/wordml/sdtdatahash" xmlns:w16se="http://schemas.microsoft.com/office/word/2015/wordml/symex" xmlns:wpg="http://schemas.microsoft.com/office/word/2010/wordprocessingGroup" xmlns:wpi="http://schemas.microsoft.com/office/word/2010/wordprocessingInk" xmlns:wne="http://schemas.microsoft.com/office/word/2006/wordml" xmlns:wps="http://schemas.microsoft.com/office/word/2010/wordprocessingShape" mc:Ignorable="w14 w15 w16se w16cid w16 w16cex w16sdtdh wp14">
+  <w:footnote w:type="separator" w:id="-1">
+    <w:p>
+      <w:r>
+        <w:separator/>
+      </w:r>
+    </w:p>
+  </w:footnote>
+  <w:footnote w:type="continuationSeparator" w:id="0">
+    <w:p>
+      <w:r>
+        <w:continuationSeparator/>
+      </w:r>
+    </w:p>
+  </w:footnote>
+</w:footnotes>
 </file>
 
 <file path=word/header1.xml><?xml version="1.0" encoding="utf-8"?>
@@ -3144,15 +3015,7 @@
               <w:b/>
               <w:sz w:val="28"/>
             </w:rPr>
-            <w:t>P_</w:t>
-          </w:r>
-          <w:r>
-            <w:rPr>
-              <w:rFonts w:ascii="Century Gothic" w:hAnsi="Century Gothic"/>
-              <w:b/>
-              <w:sz w:val="28"/>
-            </w:rPr>
-            <w:t>FUN</w:t>
+            <w:t>P_FUN</w:t>
           </w:r>
         </w:p>
       </w:tc>
@@ -3343,8 +3206,13 @@
             <w:jc w:val="right"/>
           </w:pPr>
           <w:r>
-            <w:t>Projet : xxxxxx</w:t>
+            <w:t xml:space="preserve">Projet : </w:t>
           </w:r>
+          <w:proofErr w:type="spellStart"/>
+          <w:r>
+            <w:t>xxxxxx</w:t>
+          </w:r>
+          <w:proofErr w:type="spellEnd"/>
         </w:p>
       </w:tc>
     </w:tr>

</xml_diff>